<commit_message>
Add comments to replaceAll
</commit_message>
<xml_diff>
--- a/AnalysisHW.docx
+++ b/AnalysisHW.docx
@@ -130,7 +130,12 @@
         </w:rPr>
       </w:pPr>
       <w:r>
-        <w:rPr/>
+        <w:rPr>
+          <w:rFonts w:eastAsia="Arial" w:cs="Arial" w:ascii="Arial" w:hAnsi="Arial"/>
+          <w:i/>
+          <w:sz w:val="20"/>
+          <w:szCs w:val="20"/>
+        </w:rPr>
       </w:r>
     </w:p>
     <w:p>
@@ -194,60 +199,28 @@
       </w:pPr>
       <w:r>
         <w:rPr/>
-        <w:t xml:space="preserve">In the condition that </w:t>
-      </w:r>
-      <w:r>
-        <w:rPr/>
-        <w:t>the array has 0 elements</w:t>
-      </w:r>
-      <w:r>
-        <w:rPr/>
-        <w:t xml:space="preserve"> there would be </w:t>
-      </w:r>
-      <w:r>
-        <w:rPr/>
-        <w:t>2</w:t>
-      </w:r>
-      <w:r>
-        <w:rPr/>
-        <w:t xml:space="preserve"> statements </w:t>
-      </w:r>
-      <w:r>
-        <w:rPr/>
-        <w:t>run</w:t>
-      </w:r>
-      <w:r>
-        <w:rPr/>
-        <w:t xml:space="preserve">(not method/return). </w:t>
-      </w:r>
-      <w:r>
-        <w:rPr/>
-        <w:t>The first statement initializes int i=0, the second statement does a check to see if 0 &lt; 0(array.length). This would amount to false and therefore not run the internal if statement.  There is not worse or better case, this number of statements would be consistent whenever the array.length is 0.</w:t>
-      </w:r>
-    </w:p>
-    <w:p>
-      <w:pPr>
-        <w:pStyle w:val="Normal"/>
-        <w:spacing w:lineRule="auto" w:line="240"/>
-        <w:rPr/>
-      </w:pPr>
-      <w:r>
-        <w:rPr/>
-      </w:r>
-    </w:p>
-    <w:p>
-      <w:pPr>
-        <w:pStyle w:val="Normal"/>
-        <w:spacing w:lineRule="auto" w:line="240"/>
-        <w:rPr/>
-      </w:pPr>
-      <w:r>
-        <w:rPr/>
-        <w:t xml:space="preserve">Predicted t(0) = </w:t>
-      </w:r>
-      <w:r>
-        <w:rPr/>
-        <w:t>2</w:t>
+        <w:t>In the condition that the array has 0 elements there would be 2 statements run(not method/return). The first statement initializes int i=0, the second statement does a check to see if 0 &lt; 0(array.length). This would amount to false and therefore not run the internal if statement.  There is not worse or better case, this number of statements would be consistent whenever the array.length is 0.</w:t>
+      </w:r>
+    </w:p>
+    <w:p>
+      <w:pPr>
+        <w:pStyle w:val="Normal"/>
+        <w:spacing w:lineRule="auto" w:line="240"/>
+        <w:rPr/>
+      </w:pPr>
+      <w:r>
+        <w:rPr/>
+      </w:r>
+    </w:p>
+    <w:p>
+      <w:pPr>
+        <w:pStyle w:val="Normal"/>
+        <w:spacing w:lineRule="auto" w:line="240"/>
+        <w:rPr/>
+      </w:pPr>
+      <w:r>
+        <w:rPr/>
+        <w:t>Predicted t(0) = 2</w:t>
       </w:r>
     </w:p>
     <w:p>
@@ -294,26 +267,18 @@
       </w:pPr>
       <w:r>
         <w:rPr/>
-        <w:t xml:space="preserve">Predicted t(0) Statements: </w:t>
-      </w:r>
-      <w:r>
-        <w:rPr/>
-        <w:t>2</w:t>
-      </w:r>
-    </w:p>
-    <w:p>
-      <w:pPr>
-        <w:pStyle w:val="Normal"/>
-        <w:spacing w:lineRule="auto" w:line="240"/>
-        <w:rPr/>
-      </w:pPr>
-      <w:r>
-        <w:rPr/>
-        <w:t xml:space="preserve">AoATester find min Statements: </w:t>
-      </w:r>
-      <w:r>
-        <w:rPr/>
-        <w:t>2</w:t>
+        <w:t>Predicted t(0) Statements: 2</w:t>
+      </w:r>
+    </w:p>
+    <w:p>
+      <w:pPr>
+        <w:pStyle w:val="Normal"/>
+        <w:spacing w:lineRule="auto" w:line="240"/>
+        <w:rPr/>
+      </w:pPr>
+      <w:r>
+        <w:rPr/>
+        <w:t>AoATester find min Statements: 2</w:t>
       </w:r>
     </w:p>
     <w:p>
@@ -355,11 +320,7 @@
       </w:pPr>
       <w:r>
         <w:rPr/>
-        <w:t xml:space="preserve">Final t(0) = </w:t>
-      </w:r>
-      <w:r>
-        <w:rPr/>
-        <w:t>2</w:t>
+        <w:t>Final t(0) = 2</w:t>
       </w:r>
     </w:p>
     <w:p>
@@ -439,11 +400,7 @@
       </w:r>
       <w:r>
         <w:rPr/>
-        <w:t xml:space="preserve">(n) = </w:t>
-      </w:r>
-      <w:r>
-        <w:rPr/>
-        <w:t>3</w:t>
+        <w:t>(n) = 3</w:t>
       </w:r>
     </w:p>
     <w:p>
@@ -502,26 +459,18 @@
       </w:r>
       <w:r>
         <w:rPr/>
-        <w:t xml:space="preserve">(100) Statements: </w:t>
-      </w:r>
-      <w:r>
-        <w:rPr/>
-        <w:t>3</w:t>
-      </w:r>
-    </w:p>
-    <w:p>
-      <w:pPr>
-        <w:pStyle w:val="Normal"/>
-        <w:spacing w:lineRule="auto" w:line="240"/>
-        <w:rPr/>
-      </w:pPr>
-      <w:r>
-        <w:rPr/>
-        <w:t xml:space="preserve">AoATester find best 100 Statements: </w:t>
-      </w:r>
-      <w:r>
-        <w:rPr/>
-        <w:t>3</w:t>
+        <w:t>(100) Statements: 3</w:t>
+      </w:r>
+    </w:p>
+    <w:p>
+      <w:pPr>
+        <w:pStyle w:val="Normal"/>
+        <w:spacing w:lineRule="auto" w:line="240"/>
+        <w:rPr/>
+      </w:pPr>
+      <w:r>
+        <w:rPr/>
+        <w:t>AoATester find best 100 Statements: 3</w:t>
       </w:r>
     </w:p>
     <w:p>
@@ -573,11 +522,7 @@
       </w:r>
       <w:r>
         <w:rPr/>
-        <w:t xml:space="preserve">(n) = </w:t>
-      </w:r>
-      <w:r>
-        <w:rPr/>
-        <w:t>3</w:t>
+        <w:t>(n) = 3</w:t>
       </w:r>
     </w:p>
     <w:p>
@@ -626,11 +571,7 @@
       </w:pPr>
       <w:r>
         <w:rPr/>
-        <w:t xml:space="preserve">In this case we would again have the inescapable first 2 statements start the statement tally, following by what would happened when the if-statement is NEVER true. Every loop iteration in this scenario would have 3 statements, </w:t>
-      </w:r>
-      <w:r>
-        <w:rPr/>
-        <w:t xml:space="preserve">performing as many times as there are elements which we would correspond to the integer ‘n’. Therefore the equation for worst case would be 3n + 2. </w:t>
+        <w:t xml:space="preserve">In this case we would again have the inescapable first 2 statements start the statement tally, following by what would happened when the if-statement is NEVER true. Every loop iteration in this scenario would have 3 statements, performing as many times as there are elements which we would correspond to the integer ‘n’. Therefore the equation for worst case would be 3n + 2. </w:t>
       </w:r>
     </w:p>
     <w:p>
@@ -661,11 +602,7 @@
       </w:r>
       <w:r>
         <w:rPr/>
-        <w:t xml:space="preserve">(n) = </w:t>
-      </w:r>
-      <w:r>
-        <w:rPr/>
-        <w:t>3n + 2</w:t>
+        <w:t>(n) = 3n + 2</w:t>
       </w:r>
     </w:p>
     <w:p>
@@ -722,26 +659,18 @@
       </w:r>
       <w:r>
         <w:rPr/>
-        <w:t xml:space="preserve">(100) Statements: </w:t>
-      </w:r>
-      <w:r>
-        <w:rPr/>
-        <w:t>3(100)+2 → 302</w:t>
-      </w:r>
-    </w:p>
-    <w:p>
-      <w:pPr>
-        <w:pStyle w:val="Normal"/>
-        <w:spacing w:lineRule="auto" w:line="240"/>
-        <w:rPr/>
-      </w:pPr>
-      <w:r>
-        <w:rPr/>
-        <w:t xml:space="preserve">AoATester find worst 100 Statements: </w:t>
-      </w:r>
-      <w:r>
-        <w:rPr/>
-        <w:t>302</w:t>
+        <w:t>(100) Statements: 3(100)+2 → 302</w:t>
+      </w:r>
+    </w:p>
+    <w:p>
+      <w:pPr>
+        <w:pStyle w:val="Normal"/>
+        <w:spacing w:lineRule="auto" w:line="240"/>
+        <w:rPr/>
+      </w:pPr>
+      <w:r>
+        <w:rPr/>
+        <w:t>AoATester find worst 100 Statements: 302</w:t>
       </w:r>
     </w:p>
     <w:p>
@@ -803,11 +732,7 @@
       </w:r>
       <w:r>
         <w:rPr/>
-        <w:t xml:space="preserve">(n) = </w:t>
-      </w:r>
-      <w:r>
-        <w:rPr/>
-        <w:t xml:space="preserve">3n + 2 </w:t>
+        <w:t xml:space="preserve">(n) = 3n + 2 </w:t>
       </w:r>
     </w:p>
     <w:p>
@@ -903,96 +828,28 @@
       </w:pPr>
       <w:r>
         <w:rPr/>
-        <w:t>When n=2 we have 2 scenarios, equal to n=1 OR 4 statements</w:t>
-      </w:r>
-      <w:r>
-        <w:rPr/>
-        <w:t>(</w:t>
-      </w:r>
-      <w:r>
-        <w:rPr/>
-        <w:t xml:space="preserve">if-statement </w:t>
-      </w:r>
-      <w:r>
-        <w:rPr/>
-        <w:t>and 1 loop of [</w:t>
-      </w:r>
-      <w:r>
-        <w:rPr/>
-        <w:t>i++, loop-check, if-statement]</w:t>
-      </w:r>
-      <w:r>
-        <w:rPr/>
-        <w:t>)</w:t>
-      </w:r>
-      <w:r>
-        <w:rPr/>
-        <w:t xml:space="preserve">. The </w:t>
-      </w:r>
-      <w:r>
-        <w:rPr/>
-        <w:t>mean</w:t>
-      </w:r>
-      <w:r>
-        <w:rPr/>
-        <w:t xml:space="preserve"> of these 2 scenarios leaves us with (1+4)/2 → 5/2 additional statements </w:t>
-      </w:r>
-      <w:r>
-        <w:rPr/>
-        <w:t>on average</w:t>
-      </w:r>
-      <w:r>
-        <w:rPr/>
-        <w:t xml:space="preserve">. </w:t>
-      </w:r>
-    </w:p>
-    <w:p>
-      <w:pPr>
-        <w:pStyle w:val="Normal"/>
-        <w:spacing w:lineRule="auto" w:line="240"/>
-        <w:rPr/>
-      </w:pPr>
-      <w:r>
-        <w:rPr/>
-      </w:r>
-    </w:p>
-    <w:p>
-      <w:pPr>
-        <w:pStyle w:val="Normal"/>
-        <w:spacing w:lineRule="auto" w:line="240"/>
-        <w:rPr/>
-      </w:pPr>
-      <w:r>
-        <w:rPr/>
-        <w:t xml:space="preserve">When n=3 we have 3 scenarios, the same as n=1 OR n=2 OR </w:t>
-      </w:r>
-      <w:r>
-        <w:rPr/>
-        <w:t>7</w:t>
-      </w:r>
-      <w:r>
-        <w:rPr/>
-        <w:t xml:space="preserve"> statements</w:t>
-      </w:r>
-      <w:r>
-        <w:rPr/>
-        <w:t>(</w:t>
-      </w:r>
-      <w:r>
-        <w:rPr/>
-        <w:t xml:space="preserve">if-statement </w:t>
-      </w:r>
-      <w:r>
-        <w:rPr/>
-        <w:t>and 2 loops of [</w:t>
-      </w:r>
-      <w:r>
-        <w:rPr/>
-        <w:t>i++, loop-check, if-statement]</w:t>
-      </w:r>
-      <w:r>
-        <w:rPr/>
-        <w:t xml:space="preserve">). The mean of these 3 scenarios leaves us with (1+4+7)/3 → 12/3 → 4 → 8/2 additional statements on average. </w:t>
+        <w:t xml:space="preserve">When n=2 we have 2 scenarios, equal to n=1 OR 4 statements(if-statement and 1 loop of [i++, loop-check, if-statement]). The mean of these 2 scenarios leaves us with (1+4)/2 → 5/2 additional statements on average. </w:t>
+      </w:r>
+    </w:p>
+    <w:p>
+      <w:pPr>
+        <w:pStyle w:val="Normal"/>
+        <w:spacing w:lineRule="auto" w:line="240"/>
+        <w:rPr/>
+      </w:pPr>
+      <w:r>
+        <w:rPr/>
+      </w:r>
+    </w:p>
+    <w:p>
+      <w:pPr>
+        <w:pStyle w:val="Normal"/>
+        <w:spacing w:lineRule="auto" w:line="240"/>
+        <w:rPr/>
+      </w:pPr>
+      <w:r>
+        <w:rPr/>
+        <w:t xml:space="preserve">When n=3 we have 3 scenarios, the same as n=1 OR n=2 OR 7 statements(if-statement and 2 loops of [i++, loop-check, if-statement]). The mean of these 3 scenarios leaves us with (1+4+7)/3 → 12/3 → 4 → 8/2 additional statements on average. </w:t>
       </w:r>
     </w:p>
     <w:p>
@@ -1101,11 +958,7 @@
       </m:oMath>
       <w:r>
         <w:rPr/>
-        <w:t xml:space="preserve"> </w:t>
-      </w:r>
-      <w:r>
-        <w:rPr/>
-        <w:t>when n&gt;0</w:t>
+        <w:t xml:space="preserve"> when n&gt;0</w:t>
       </w:r>
     </w:p>
     <w:p>
@@ -1354,11 +1207,7 @@
       </w:pPr>
       <w:r>
         <w:rPr/>
-        <w:t xml:space="preserve">AoATester find expected 100 Statements: </w:t>
-      </w:r>
-      <w:r>
-        <w:rPr/>
-        <w:t>151.5</w:t>
+        <w:t>AoATester find expected 100 Statements: 151.5</w:t>
       </w:r>
     </w:p>
     <w:p>
@@ -1415,9 +1264,7 @@
         <w:t xml:space="preserve">(n) = </w:t>
       </w:r>
       <w:r>
-        <w:rPr>
-          <w:rFonts w:eastAsia="Arial" w:cs="Arial" w:ascii="Arial" w:hAnsi="Arial"/>
-        </w:rPr>
+        <w:rPr/>
       </w:r>
       <m:oMath xmlns:m="http://schemas.openxmlformats.org/officeDocument/2006/math">
         <m:r>
@@ -1506,15 +1353,7 @@
       </w:pPr>
       <w:r>
         <w:rPr/>
-        <w:t>O(</w:t>
-      </w:r>
-      <w:r>
-        <w:rPr/>
-        <w:t>n</w:t>
-      </w:r>
-      <w:r>
-        <w:rPr/>
-        <w:t>)</w:t>
+        <w:t>O(n)</w:t>
       </w:r>
     </w:p>
     <w:p>
@@ -1578,6 +1417,81 @@
       </w:pPr>
       <w:r>
         <w:rPr/>
+        <w:t>The first statement would be inside the fin</w:t>
+      </w:r>
+      <w:r>
+        <w:rPr/>
+        <w:t>d</w:t>
+      </w:r>
+      <w:r>
+        <w:rPr/>
+        <w:t xml:space="preserve">() method, where there would be 1 for-loop check. </w:t>
+      </w:r>
+      <w:r>
+        <w:rPr/>
+        <w:t>This would be false because it is an empty array, moving on to then</w:t>
+      </w:r>
+      <w:r>
+        <w:rPr/>
+        <w:t xml:space="preserve"> return (not counting towards the statement total</w:t>
+      </w:r>
+      <w:r>
+        <w:rPr/>
+        <w:t>)</w:t>
+      </w:r>
+      <w:r>
+        <w:rPr/>
+        <w:t xml:space="preserve">. </w:t>
+      </w:r>
+      <w:r>
+        <w:rPr/>
+        <w:t>+1</w:t>
+      </w:r>
+    </w:p>
+    <w:p>
+      <w:pPr>
+        <w:pStyle w:val="Normal"/>
+        <w:spacing w:lineRule="auto" w:line="240"/>
+        <w:rPr/>
+      </w:pPr>
+      <w:r>
+        <w:rPr/>
+      </w:r>
+    </w:p>
+    <w:p>
+      <w:pPr>
+        <w:pStyle w:val="Normal"/>
+        <w:spacing w:lineRule="auto" w:line="240"/>
+        <w:rPr/>
+      </w:pPr>
+      <w:r>
+        <w:rPr/>
+        <w:t xml:space="preserve">Next, int index would be assigned ‘ -1  ‘ </w:t>
+      </w:r>
+      <w:r>
+        <w:rPr/>
+        <w:t>as a statement. +1</w:t>
+      </w:r>
+    </w:p>
+    <w:p>
+      <w:pPr>
+        <w:pStyle w:val="Normal"/>
+        <w:spacing w:lineRule="auto" w:line="240"/>
+        <w:rPr/>
+      </w:pPr>
+      <w:r>
+        <w:rPr/>
+      </w:r>
+    </w:p>
+    <w:p>
+      <w:pPr>
+        <w:pStyle w:val="Normal"/>
+        <w:spacing w:lineRule="auto" w:line="240"/>
+        <w:rPr/>
+      </w:pPr>
+      <w:r>
+        <w:rPr/>
+        <w:t>Finally, the while-loop check would be the final statement executed. +1</w:t>
       </w:r>
     </w:p>
     <w:p>
@@ -1599,6 +1513,10 @@
       <w:r>
         <w:rPr/>
         <w:t xml:space="preserve">Predicted t(0) = </w:t>
+      </w:r>
+      <w:r>
+        <w:rPr/>
+        <w:t>3</w:t>
       </w:r>
     </w:p>
     <w:p>
@@ -1647,6 +1565,10 @@
         <w:rPr/>
         <w:t xml:space="preserve">Predicted t(0) Statements: </w:t>
       </w:r>
+      <w:r>
+        <w:rPr/>
+        <w:t>3</w:t>
+      </w:r>
     </w:p>
     <w:p>
       <w:pPr>
@@ -1658,25 +1580,30 @@
         <w:rPr/>
         <w:t xml:space="preserve">AoATester replaceAll min Statements: </w:t>
       </w:r>
-    </w:p>
-    <w:p>
-      <w:pPr>
-        <w:pStyle w:val="Normal"/>
-        <w:spacing w:lineRule="auto" w:line="240"/>
-        <w:rPr/>
-      </w:pPr>
-      <w:r>
-        <w:rPr/>
-      </w:r>
-    </w:p>
-    <w:p>
-      <w:pPr>
-        <w:pStyle w:val="Normal"/>
-        <w:spacing w:lineRule="auto" w:line="240"/>
-        <w:rPr/>
-      </w:pPr>
-      <w:r>
-        <w:rPr/>
+      <w:r>
+        <w:rPr/>
+        <w:t>4</w:t>
+      </w:r>
+    </w:p>
+    <w:p>
+      <w:pPr>
+        <w:pStyle w:val="Normal"/>
+        <w:spacing w:lineRule="auto" w:line="240"/>
+        <w:rPr/>
+      </w:pPr>
+      <w:r>
+        <w:rPr/>
+      </w:r>
+    </w:p>
+    <w:p>
+      <w:pPr>
+        <w:pStyle w:val="Normal"/>
+        <w:spacing w:lineRule="auto" w:line="240"/>
+        <w:rPr/>
+      </w:pPr>
+      <w:r>
+        <w:rPr/>
+        <w:t xml:space="preserve">I had mistakenly forgotten that the for-loop had a minimum of 2 statements! The first statement is assigning int I = 0 and the second one is the for-loop check statement. I would need to modify my analysis to account for this discrepancy. The find() function ALWAYS has at least 2 statements involved. I had even made an equation for it but did not cross reference, next time I need to pay more attention to detail. </w:t>
       </w:r>
     </w:p>
     <w:p>
@@ -1706,6 +1633,12 @@
           <w:rFonts w:eastAsia="Arial" w:cs="Arial" w:ascii="Arial" w:hAnsi="Arial"/>
         </w:rPr>
         <w:t xml:space="preserve"> </w:t>
+      </w:r>
+      <w:r>
+        <w:rPr>
+          <w:rFonts w:eastAsia="Arial" w:cs="Arial" w:ascii="Arial" w:hAnsi="Arial"/>
+        </w:rPr>
+        <w:t>4</w:t>
       </w:r>
     </w:p>
     <w:p>
@@ -1754,6 +1687,49 @@
       </w:pPr>
       <w:r>
         <w:rPr/>
+        <w:t>The best case (one in which the while-loop never iterates) would be one where there does not exist in the array the element being sought. This would cause the statement for the find() method, 3n+2 to be executed first. As many loops as there are n would need to execute with 3 statements per, just the same as above in the find() method. + 3n+2</w:t>
+      </w:r>
+    </w:p>
+    <w:p>
+      <w:pPr>
+        <w:pStyle w:val="Normal"/>
+        <w:spacing w:lineRule="auto" w:line="240"/>
+        <w:rPr/>
+      </w:pPr>
+      <w:r>
+        <w:rPr/>
+      </w:r>
+    </w:p>
+    <w:p>
+      <w:pPr>
+        <w:pStyle w:val="Normal"/>
+        <w:spacing w:lineRule="auto" w:line="240"/>
+        <w:rPr/>
+      </w:pPr>
+      <w:r>
+        <w:rPr/>
+        <w:t>Then, the int index would be assigned as ‘ -1 ‘. +1</w:t>
+      </w:r>
+    </w:p>
+    <w:p>
+      <w:pPr>
+        <w:pStyle w:val="Normal"/>
+        <w:spacing w:lineRule="auto" w:line="240"/>
+        <w:rPr/>
+      </w:pPr>
+      <w:r>
+        <w:rPr/>
+      </w:r>
+    </w:p>
+    <w:p>
+      <w:pPr>
+        <w:pStyle w:val="Normal"/>
+        <w:spacing w:lineRule="auto" w:line="240"/>
+        <w:rPr/>
+      </w:pPr>
+      <w:r>
+        <w:rPr/>
+        <w:t>Finally, the while-loop condition would be checked and return false thereby ending the program. +1</w:t>
       </w:r>
     </w:p>
     <w:p>
@@ -1785,6 +1761,10 @@
       <w:r>
         <w:rPr/>
         <w:t xml:space="preserve">(n) = </w:t>
+      </w:r>
+      <w:r>
+        <w:rPr/>
+        <w:t>3n+2 + 1 + 1 = 3n + 4</w:t>
       </w:r>
     </w:p>
     <w:p>
@@ -1843,6 +1823,10 @@
         <w:rPr/>
         <w:t xml:space="preserve">(100) Statements: </w:t>
       </w:r>
+      <w:r>
+        <w:rPr/>
+        <w:t>304</w:t>
+      </w:r>
     </w:p>
     <w:p>
       <w:pPr>
@@ -1854,25 +1838,30 @@
         <w:rPr/>
         <w:t xml:space="preserve">AoATester replaceAll best 100 Statements: </w:t>
       </w:r>
-    </w:p>
-    <w:p>
-      <w:pPr>
-        <w:pStyle w:val="Normal"/>
-        <w:spacing w:lineRule="auto" w:line="240"/>
-        <w:rPr/>
-      </w:pPr>
-      <w:r>
-        <w:rPr/>
-      </w:r>
-    </w:p>
-    <w:p>
-      <w:pPr>
-        <w:pStyle w:val="Normal"/>
-        <w:spacing w:lineRule="auto" w:line="240"/>
-        <w:rPr/>
-      </w:pPr>
-      <w:r>
-        <w:rPr/>
+      <w:r>
+        <w:rPr/>
+        <w:t>304</w:t>
+      </w:r>
+    </w:p>
+    <w:p>
+      <w:pPr>
+        <w:pStyle w:val="Normal"/>
+        <w:spacing w:lineRule="auto" w:line="240"/>
+        <w:rPr/>
+      </w:pPr>
+      <w:r>
+        <w:rPr/>
+      </w:r>
+    </w:p>
+    <w:p>
+      <w:pPr>
+        <w:pStyle w:val="Normal"/>
+        <w:spacing w:lineRule="auto" w:line="240"/>
+        <w:rPr/>
+      </w:pPr>
+      <w:r>
+        <w:rPr/>
+        <w:t>My assessment here was accurate. My expectation is consistent with the Tester output. It seems like the best course of action is one where there is no use of the while-loop.</w:t>
       </w:r>
     </w:p>
     <w:p>
@@ -1906,6 +1895,12 @@
       <w:r>
         <w:rPr/>
         <w:t xml:space="preserve">(n) = </w:t>
+      </w:r>
+      <w:r>
+        <w:rPr>
+          <w:rFonts w:eastAsia="Arial" w:cs="Arial" w:ascii="Arial" w:hAnsi="Arial"/>
+        </w:rPr>
+        <w:t>3n + 4</w:t>
       </w:r>
     </w:p>
     <w:p>
@@ -3609,6 +3604,7 @@
     <w:qFormat/>
     <w:pPr>
       <w:widowControl/>
+      <w:suppressAutoHyphens w:val="true"/>
       <w:bidi w:val="0"/>
       <w:spacing w:lineRule="auto" w:line="276" w:before="0" w:after="0"/>
       <w:jc w:val="left"/>

</xml_diff>